<commit_message>
change to progress report
</commit_message>
<xml_diff>
--- a/Doc/Progress Report.docx
+++ b/Doc/Progress Report.docx
@@ -85,27 +85,7 @@
           <w:sz w:val="19"/>
           <w:szCs w:val="19"/>
         </w:rPr>
-        <w:t xml:space="preserve">- We have gotten a new arm. </w:t>
-      </w:r>
-      <w:proofErr w:type="gramStart"/>
-      <w:r>
-        <w:rPr>
-          <w:rFonts w:ascii="Arial" w:eastAsia="Times New Roman" w:hAnsi="Arial" w:cs="Arial"/>
-          <w:color w:val="222222"/>
-          <w:sz w:val="19"/>
-          <w:szCs w:val="19"/>
-        </w:rPr>
-        <w:t>( laser</w:t>
-      </w:r>
-      <w:proofErr w:type="gramEnd"/>
-      <w:r>
-        <w:rPr>
-          <w:rFonts w:ascii="Arial" w:eastAsia="Times New Roman" w:hAnsi="Arial" w:cs="Arial"/>
-          <w:color w:val="222222"/>
-          <w:sz w:val="19"/>
-          <w:szCs w:val="19"/>
-        </w:rPr>
-        <w:t xml:space="preserve"> cut instead of 3d printed) </w:t>
+        <w:t>- We have gotten a new arm. ( laser cut instead of 3d printed) </w:t>
       </w:r>
     </w:p>
     <w:p>
@@ -161,18 +141,6 @@
           <w:szCs w:val="19"/>
         </w:rPr>
       </w:pPr>
-    </w:p>
-    <w:p>
-      <w:pPr>
-        <w:shd w:val="clear" w:color="auto" w:fill="FFFFFF"/>
-        <w:spacing w:after="0" w:line="240" w:lineRule="auto"/>
-        <w:rPr>
-          <w:rFonts w:ascii="Arial" w:eastAsia="Times New Roman" w:hAnsi="Arial" w:cs="Arial"/>
-          <w:color w:val="222222"/>
-          <w:sz w:val="19"/>
-          <w:szCs w:val="19"/>
-        </w:rPr>
-      </w:pPr>
       <w:r>
         <w:rPr>
           <w:rFonts w:ascii="Arial" w:eastAsia="Times New Roman" w:hAnsi="Arial" w:cs="Arial"/>
@@ -180,9 +148,32 @@
           <w:sz w:val="19"/>
           <w:szCs w:val="19"/>
         </w:rPr>
-        <w:t xml:space="preserve">If possible can </w:t>
+        <w:t>- Working on Hardware build instructions</w:t>
       </w:r>
-      <w:proofErr w:type="spellStart"/>
+    </w:p>
+    <w:p>
+      <w:pPr>
+        <w:shd w:val="clear" w:color="auto" w:fill="FFFFFF"/>
+        <w:spacing w:after="0" w:line="240" w:lineRule="auto"/>
+        <w:rPr>
+          <w:rFonts w:ascii="Arial" w:eastAsia="Times New Roman" w:hAnsi="Arial" w:cs="Arial"/>
+          <w:color w:val="222222"/>
+          <w:sz w:val="19"/>
+          <w:szCs w:val="19"/>
+        </w:rPr>
+      </w:pPr>
+    </w:p>
+    <w:p>
+      <w:pPr>
+        <w:shd w:val="clear" w:color="auto" w:fill="FFFFFF"/>
+        <w:spacing w:after="0" w:line="240" w:lineRule="auto"/>
+        <w:rPr>
+          <w:rFonts w:ascii="Arial" w:eastAsia="Times New Roman" w:hAnsi="Arial" w:cs="Arial"/>
+          <w:color w:val="222222"/>
+          <w:sz w:val="19"/>
+          <w:szCs w:val="19"/>
+        </w:rPr>
+      </w:pPr>
       <w:r>
         <w:rPr>
           <w:rFonts w:ascii="Arial" w:eastAsia="Times New Roman" w:hAnsi="Arial" w:cs="Arial"/>
@@ -190,9 +181,32 @@
           <w:sz w:val="19"/>
           <w:szCs w:val="19"/>
         </w:rPr>
-        <w:t>i</w:t>
+        <w:t>Problem/Question: If possible can i still switch projects/Sensors? The sensor to  which we would switch to is a TCS3200 color sensor. Our reasons to switching to this is because there have been many robot arms done in the past and we would like something more unique. </w:t>
       </w:r>
-      <w:proofErr w:type="spellEnd"/>
+    </w:p>
+    <w:p>
+      <w:pPr>
+        <w:shd w:val="clear" w:color="auto" w:fill="FFFFFF"/>
+        <w:spacing w:after="0" w:line="240" w:lineRule="auto"/>
+        <w:rPr>
+          <w:rFonts w:ascii="Arial" w:eastAsia="Times New Roman" w:hAnsi="Arial" w:cs="Arial"/>
+          <w:color w:val="222222"/>
+          <w:sz w:val="19"/>
+          <w:szCs w:val="19"/>
+        </w:rPr>
+      </w:pPr>
+    </w:p>
+    <w:p>
+      <w:pPr>
+        <w:shd w:val="clear" w:color="auto" w:fill="FFFFFF"/>
+        <w:spacing w:after="0" w:line="240" w:lineRule="auto"/>
+        <w:rPr>
+          <w:rFonts w:ascii="Arial" w:eastAsia="Times New Roman" w:hAnsi="Arial" w:cs="Arial"/>
+          <w:color w:val="222222"/>
+          <w:sz w:val="19"/>
+          <w:szCs w:val="19"/>
+        </w:rPr>
+      </w:pPr>
       <w:r>
         <w:rPr>
           <w:rFonts w:ascii="Arial" w:eastAsia="Times New Roman" w:hAnsi="Arial" w:cs="Arial"/>
@@ -200,28 +214,20 @@
           <w:sz w:val="19"/>
           <w:szCs w:val="19"/>
         </w:rPr>
-        <w:t xml:space="preserve"> still switch projects/Sensors? The sensor </w:t>
+        <w:t>Financial: We have bought a new Sensor which is the TCS3200, Screws and bolts and a Arduino.</w:t>
       </w:r>
-      <w:proofErr w:type="gramStart"/>
-      <w:r>
-        <w:rPr>
-          <w:rFonts w:ascii="Arial" w:eastAsia="Times New Roman" w:hAnsi="Arial" w:cs="Arial"/>
-          <w:color w:val="222222"/>
-          <w:sz w:val="19"/>
-          <w:szCs w:val="19"/>
-        </w:rPr>
-        <w:t>to  which</w:t>
-      </w:r>
-      <w:proofErr w:type="gramEnd"/>
-      <w:r>
-        <w:rPr>
-          <w:rFonts w:ascii="Arial" w:eastAsia="Times New Roman" w:hAnsi="Arial" w:cs="Arial"/>
-          <w:color w:val="222222"/>
-          <w:sz w:val="19"/>
-          <w:szCs w:val="19"/>
-        </w:rPr>
-        <w:t xml:space="preserve"> we would switch to is a TCS3200 color sensor. Our reasons to switching to this is because there have been many robot arms done in the past and we would like something more unique. </w:t>
-      </w:r>
+    </w:p>
+    <w:p>
+      <w:pPr>
+        <w:shd w:val="clear" w:color="auto" w:fill="FFFFFF"/>
+        <w:spacing w:after="0" w:line="240" w:lineRule="auto"/>
+        <w:rPr>
+          <w:rFonts w:ascii="Arial" w:eastAsia="Times New Roman" w:hAnsi="Arial" w:cs="Arial"/>
+          <w:color w:val="222222"/>
+          <w:sz w:val="19"/>
+          <w:szCs w:val="19"/>
+        </w:rPr>
+      </w:pPr>
     </w:p>
     <w:p>
       <w:pPr>
@@ -276,32 +282,31 @@
         </w:rPr>
         <w:t>Daniel Shelepinsky </w:t>
       </w:r>
-    </w:p>
-    <w:p>
-      <w:pPr>
-        <w:shd w:val="clear" w:color="auto" w:fill="FFFFFF"/>
-        <w:spacing w:after="0" w:line="240" w:lineRule="auto"/>
-        <w:rPr>
-          <w:rFonts w:ascii="Arial" w:eastAsia="Times New Roman" w:hAnsi="Arial" w:cs="Arial"/>
-          <w:color w:val="222222"/>
-          <w:sz w:val="19"/>
-          <w:szCs w:val="19"/>
-        </w:rPr>
-      </w:pPr>
-      <w:r>
-        <w:rPr>
-          <w:rFonts w:ascii="Arial" w:eastAsia="Times New Roman" w:hAnsi="Arial" w:cs="Arial"/>
-          <w:color w:val="222222"/>
-          <w:sz w:val="19"/>
-          <w:szCs w:val="19"/>
-        </w:rPr>
-        <w:t>N010194346</w:t>
-      </w:r>
-    </w:p>
-    <w:p>
       <w:bookmarkStart w:id="0" w:name="_GoBack"/>
       <w:bookmarkEnd w:id="0"/>
     </w:p>
+    <w:p>
+      <w:pPr>
+        <w:shd w:val="clear" w:color="auto" w:fill="FFFFFF"/>
+        <w:spacing w:after="0" w:line="240" w:lineRule="auto"/>
+        <w:rPr>
+          <w:rFonts w:ascii="Arial" w:eastAsia="Times New Roman" w:hAnsi="Arial" w:cs="Arial"/>
+          <w:color w:val="222222"/>
+          <w:sz w:val="19"/>
+          <w:szCs w:val="19"/>
+        </w:rPr>
+      </w:pPr>
+      <w:r>
+        <w:rPr>
+          <w:rFonts w:ascii="Arial" w:eastAsia="Times New Roman" w:hAnsi="Arial" w:cs="Arial"/>
+          <w:color w:val="222222"/>
+          <w:sz w:val="19"/>
+          <w:szCs w:val="19"/>
+        </w:rPr>
+        <w:t>N01019434</w:t>
+      </w:r>
+    </w:p>
+    <w:p/>
     <w:sectPr>
       <w:pgSz w:w="12240" w:h="15840"/>
       <w:pgMar w:top="1440" w:right="1440" w:bottom="1440" w:left="1440" w:header="720" w:footer="720" w:gutter="0"/>

</xml_diff>